<commit_message>
Problem 2, solution 1, 1st draft
</commit_message>
<xml_diff>
--- a/LeetCode/Problems/Problem 2 - Add Two Numbers/Playground.docx
+++ b/LeetCode/Problems/Problem 2 - Add Two Numbers/Playground.docx
@@ -2,10 +2,303 @@
 <file path=word/document.xml><?xml version="1.0" encoding="utf-8"?>
 <w:document xmlns:wpc="http://schemas.microsoft.com/office/word/2010/wordprocessingCanvas" xmlns:cx="http://schemas.microsoft.com/office/drawing/2014/chartex" xmlns:cx1="http://schemas.microsoft.com/office/drawing/2015/9/8/chartex" xmlns:cx2="http://schemas.microsoft.com/office/drawing/2015/10/21/chartex" xmlns:cx3="http://schemas.microsoft.com/office/drawing/2016/5/9/chartex" xmlns:cx4="http://schemas.microsoft.com/office/drawing/2016/5/10/chartex" xmlns:cx5="http://schemas.microsoft.com/office/drawing/2016/5/11/chartex" xmlns:cx6="http://schemas.microsoft.com/office/drawing/2016/5/12/chartex" xmlns:cx7="http://schemas.microsoft.com/office/drawing/2016/5/13/chartex" xmlns:cx8="http://schemas.microsoft.com/office/drawing/2016/5/14/chartex" xmlns:mc="http://schemas.openxmlformats.org/markup-compatibility/2006" xmlns:aink="http://schemas.microsoft.com/office/drawing/2016/ink" xmlns:am3d="http://schemas.microsoft.com/office/drawing/2017/model3d" xmlns:o="urn:schemas-microsoft-com:office:office" xmlns:r="http://schemas.openxmlformats.org/officeDocument/2006/relationships" xmlns:m="http://schemas.openxmlformats.org/officeDocument/2006/math" xmlns:v="urn:schemas-microsoft-com:vml" xmlns:wp14="http://schemas.microsoft.com/office/word/2010/wordprocessingDrawing" xmlns:wp="http://schemas.openxmlformats.org/drawingml/2006/wordprocessingDrawing" xmlns:w10="urn:schemas-microsoft-com:office:word" xmlns:w="http://schemas.openxmlformats.org/wordprocessingml/2006/main" xmlns:w14="http://schemas.microsoft.com/office/word/2010/wordml" xmlns:w15="http://schemas.microsoft.com/office/word/2012/wordml" xmlns:w16cex="http://schemas.microsoft.com/office/word/2018/wordml/cex" xmlns:w16cid="http://schemas.microsoft.com/office/word/2016/wordml/cid" xmlns:w16="http://schemas.microsoft.com/office/word/2018/wordml" xmlns:w16sdtdh="http://schemas.microsoft.com/office/word/2020/wordml/sdtdatahash" xmlns:w16se="http://schemas.microsoft.com/office/word/2015/wordml/symex" xmlns:wpg="http://schemas.microsoft.com/office/word/2010/wordprocessingGroup" xmlns:wpi="http://schemas.microsoft.com/office/word/2010/wordprocessingInk" xmlns:wne="http://schemas.microsoft.com/office/word/2006/wordml" xmlns:wps="http://schemas.microsoft.com/office/word/2010/wordprocessingShape" mc:Ignorable="w14 w15 w16se w16cid w16 w16cex w16sdtdh wp14">
   <w:body>
+    <w:tbl>
+      <w:tblPr>
+        <w:tblStyle w:val="a3"/>
+        <w:tblpPr w:leftFromText="180" w:rightFromText="180" w:vertAnchor="page" w:horzAnchor="page" w:tblpX="1291" w:tblpY="702"/>
+        <w:tblW w:w="12440" w:type="dxa"/>
+        <w:tblLook w:val="04A0" w:firstRow="1" w:lastRow="0" w:firstColumn="1" w:lastColumn="0" w:noHBand="0" w:noVBand="1"/>
+      </w:tblPr>
+      <w:tblGrid>
+        <w:gridCol w:w="2978"/>
+        <w:gridCol w:w="2693"/>
+        <w:gridCol w:w="3402"/>
+        <w:gridCol w:w="3367"/>
+      </w:tblGrid>
+      <w:tr>
+        <w:tc>
+          <w:tcPr>
+            <w:tcW w:w="2978" w:type="dxa"/>
+          </w:tcPr>
+          <w:p>
+            <w:pPr>
+              <w:bidi w:val="0"/>
+              <w:rPr>
+                <w:rFonts w:ascii="Fira Code" w:hAnsi="Fira Code" w:cs="Courier New"/>
+                <w:b/>
+                <w:bCs/>
+                <w:sz w:val="16"/>
+                <w:szCs w:val="16"/>
+              </w:rPr>
+            </w:pPr>
+            <w:r>
+              <w:rPr>
+                <w:rFonts w:ascii="Fira Code" w:hAnsi="Fira Code" w:cs="Courier New"/>
+                <w:b/>
+                <w:bCs/>
+                <w:sz w:val="16"/>
+                <w:szCs w:val="16"/>
+              </w:rPr>
+              <w:t>l1</w:t>
+            </w:r>
+            <w:proofErr w:type="gramStart"/>
+            <w:r>
+              <w:rPr>
+                <w:rFonts w:ascii="Fira Code" w:hAnsi="Fira Code" w:cs="Courier New"/>
+                <w:b/>
+                <w:bCs/>
+                <w:sz w:val="16"/>
+                <w:szCs w:val="16"/>
+              </w:rPr>
+              <w:t>=[</w:t>
+            </w:r>
+            <w:proofErr w:type="gramEnd"/>
+            <w:r>
+              <w:rPr>
+                <w:rFonts w:ascii="Fira Code" w:hAnsi="Fira Code" w:cs="Courier New"/>
+                <w:b/>
+                <w:bCs/>
+                <w:sz w:val="16"/>
+                <w:szCs w:val="16"/>
+              </w:rPr>
+              <w:t>2&gt;4&gt;3], l2=[5&gt;6&gt;4]</w:t>
+            </w:r>
+          </w:p>
+        </w:tc>
+        <w:tc>
+          <w:tcPr>
+            <w:tcW w:w="2693" w:type="dxa"/>
+          </w:tcPr>
+          <w:p>
+            <w:pPr>
+              <w:bidi w:val="0"/>
+              <w:rPr>
+                <w:rFonts w:ascii="Fira Code" w:hAnsi="Fira Code" w:cs="Courier New"/>
+                <w:b/>
+                <w:bCs/>
+                <w:sz w:val="16"/>
+                <w:szCs w:val="16"/>
+              </w:rPr>
+            </w:pPr>
+          </w:p>
+        </w:tc>
+        <w:tc>
+          <w:tcPr>
+            <w:tcW w:w="3402" w:type="dxa"/>
+          </w:tcPr>
+          <w:p>
+            <w:pPr>
+              <w:bidi w:val="0"/>
+              <w:rPr>
+                <w:rFonts w:ascii="Fira Code" w:hAnsi="Fira Code" w:cs="Courier New"/>
+                <w:b/>
+                <w:bCs/>
+                <w:sz w:val="16"/>
+                <w:szCs w:val="16"/>
+              </w:rPr>
+            </w:pPr>
+          </w:p>
+        </w:tc>
+        <w:tc>
+          <w:tcPr>
+            <w:tcW w:w="3367" w:type="dxa"/>
+          </w:tcPr>
+          <w:p>
+            <w:pPr>
+              <w:bidi w:val="0"/>
+              <w:rPr>
+                <w:rFonts w:ascii="Fira Code" w:hAnsi="Fira Code" w:cs="Courier New"/>
+                <w:b/>
+                <w:bCs/>
+                <w:sz w:val="16"/>
+                <w:szCs w:val="16"/>
+              </w:rPr>
+            </w:pPr>
+          </w:p>
+        </w:tc>
+      </w:tr>
+      <w:tr>
+        <w:trPr>
+          <w:trHeight w:val="96"/>
+        </w:trPr>
+        <w:tc>
+          <w:tcPr>
+            <w:tcW w:w="2978" w:type="dxa"/>
+          </w:tcPr>
+          <w:p>
+            <w:pPr>
+              <w:bidi w:val="0"/>
+              <w:spacing w:before="360"/>
+              <w:rPr>
+                <w:rFonts w:ascii="Fira Code" w:hAnsi="Fira Code" w:cs="Courier New" w:hint="cs"/>
+                <w:sz w:val="16"/>
+                <w:szCs w:val="16"/>
+                <w:rtl/>
+              </w:rPr>
+            </w:pPr>
+            <w:r>
+              <w:rPr>
+                <w:rFonts w:ascii="Fira Code" w:hAnsi="Fira Code" w:cs="Courier New"/>
+                <w:sz w:val="16"/>
+                <w:szCs w:val="16"/>
+              </w:rPr>
+              <w:t>l=2+5=7</w:t>
+            </w:r>
+          </w:p>
+          <w:p>
+            <w:pPr>
+              <w:bidi w:val="0"/>
+              <w:spacing w:before="360"/>
+              <w:rPr>
+                <w:rFonts w:ascii="Fira Code" w:hAnsi="Fira Code" w:cs="Courier New" w:hint="cs"/>
+                <w:sz w:val="16"/>
+                <w:szCs w:val="16"/>
+                <w:rtl/>
+              </w:rPr>
+            </w:pPr>
+            <w:r>
+              <w:rPr>
+                <w:rFonts w:ascii="Fira Code" w:hAnsi="Fira Code" w:cs="Courier New"/>
+                <w:sz w:val="16"/>
+                <w:szCs w:val="16"/>
+              </w:rPr>
+              <w:t>l</w:t>
+            </w:r>
+          </w:p>
+        </w:tc>
+        <w:tc>
+          <w:tcPr>
+            <w:tcW w:w="2693" w:type="dxa"/>
+          </w:tcPr>
+          <w:p>
+            <w:pPr>
+              <w:bidi w:val="0"/>
+              <w:spacing w:before="360"/>
+              <w:rPr>
+                <w:rFonts w:ascii="Fira Code" w:hAnsi="Fira Code" w:cs="Courier New"/>
+                <w:sz w:val="16"/>
+                <w:szCs w:val="16"/>
+              </w:rPr>
+            </w:pPr>
+          </w:p>
+        </w:tc>
+        <w:tc>
+          <w:tcPr>
+            <w:tcW w:w="3402" w:type="dxa"/>
+          </w:tcPr>
+          <w:p>
+            <w:pPr>
+              <w:bidi w:val="0"/>
+              <w:spacing w:before="360"/>
+              <w:rPr>
+                <w:rFonts w:ascii="Fira Code" w:hAnsi="Fira Code" w:cs="Courier New"/>
+                <w:sz w:val="16"/>
+                <w:szCs w:val="16"/>
+              </w:rPr>
+            </w:pPr>
+          </w:p>
+        </w:tc>
+        <w:tc>
+          <w:tcPr>
+            <w:tcW w:w="3367" w:type="dxa"/>
+          </w:tcPr>
+          <w:p>
+            <w:pPr>
+              <w:bidi w:val="0"/>
+              <w:spacing w:before="360"/>
+              <w:rPr>
+                <w:rFonts w:ascii="Fira Code" w:hAnsi="Fira Code" w:cs="Courier New"/>
+                <w:sz w:val="16"/>
+                <w:szCs w:val="16"/>
+              </w:rPr>
+            </w:pPr>
+          </w:p>
+        </w:tc>
+      </w:tr>
+      <w:tr>
+        <w:trPr>
+          <w:trHeight w:val="96"/>
+        </w:trPr>
+        <w:tc>
+          <w:tcPr>
+            <w:tcW w:w="2978" w:type="dxa"/>
+          </w:tcPr>
+          <w:p>
+            <w:pPr>
+              <w:bidi w:val="0"/>
+              <w:rPr>
+                <w:rFonts w:ascii="Fira Code" w:hAnsi="Fira Code" w:cs="Courier New"/>
+                <w:sz w:val="16"/>
+                <w:szCs w:val="16"/>
+              </w:rPr>
+            </w:pPr>
+          </w:p>
+        </w:tc>
+        <w:tc>
+          <w:tcPr>
+            <w:tcW w:w="2693" w:type="dxa"/>
+          </w:tcPr>
+          <w:p>
+            <w:pPr>
+              <w:bidi w:val="0"/>
+              <w:rPr>
+                <w:rFonts w:ascii="Fira Code" w:hAnsi="Fira Code" w:cs="Courier New"/>
+                <w:b/>
+                <w:bCs/>
+                <w:color w:val="70AD47" w:themeColor="accent6"/>
+                <w:sz w:val="16"/>
+                <w:szCs w:val="16"/>
+              </w:rPr>
+            </w:pPr>
+          </w:p>
+        </w:tc>
+        <w:tc>
+          <w:tcPr>
+            <w:tcW w:w="3402" w:type="dxa"/>
+          </w:tcPr>
+          <w:p>
+            <w:pPr>
+              <w:bidi w:val="0"/>
+              <w:rPr>
+                <w:rFonts w:ascii="Fira Code" w:hAnsi="Fira Code" w:cs="Courier New"/>
+                <w:b/>
+                <w:bCs/>
+                <w:color w:val="70AD47" w:themeColor="accent6"/>
+                <w:sz w:val="16"/>
+                <w:szCs w:val="16"/>
+              </w:rPr>
+            </w:pPr>
+          </w:p>
+        </w:tc>
+        <w:tc>
+          <w:tcPr>
+            <w:tcW w:w="3367" w:type="dxa"/>
+          </w:tcPr>
+          <w:p>
+            <w:pPr>
+              <w:bidi w:val="0"/>
+              <w:rPr>
+                <w:rFonts w:ascii="Fira Code" w:hAnsi="Fira Code" w:cs="Courier New"/>
+                <w:b/>
+                <w:bCs/>
+                <w:color w:val="70AD47" w:themeColor="accent6"/>
+                <w:sz w:val="16"/>
+                <w:szCs w:val="16"/>
+              </w:rPr>
+            </w:pPr>
+          </w:p>
+        </w:tc>
+      </w:tr>
+    </w:tbl>
     <w:p>
       <w:pPr>
+        <w:bidi w:val="0"/>
         <w:rPr>
-          <w:rFonts w:hint="cs"/>
+          <w:rFonts w:ascii="Fira Code" w:hAnsi="Fira Code" w:cs="Courier New"/>
+          <w:b/>
+          <w:bCs/>
+          <w:sz w:val="16"/>
+          <w:szCs w:val="16"/>
         </w:rPr>
       </w:pPr>
     </w:p>

</xml_diff>